<commit_message>
Small draft for the feasibility summary.
</commit_message>
<xml_diff>
--- a/Feasibility - Hakim Braithwaite.docx
+++ b/Feasibility - Hakim Braithwaite.docx
@@ -48,7 +48,25 @@
     </w:p>
     <w:p>
       <w:r>
-        <w:t>Text</w:t>
+        <w:t xml:space="preserve">This feasibility report is directed towards the creation of </w:t>
+      </w:r>
+      <w:r>
+        <w:t>an</w:t>
+      </w:r>
+      <w:r>
+        <w:t xml:space="preserve"> interior room planning application, which will give the users the opportunity to design</w:t>
+      </w:r>
+      <w:r>
+        <w:t xml:space="preserve"> and calculate their dream room. </w:t>
+      </w:r>
+      <w:r>
+        <w:t xml:space="preserve"> </w:t>
+      </w:r>
+      <w:r>
+        <w:t xml:space="preserve">The application will allow users to define their room size, select different themes and the application may place furniture in places that </w:t>
+      </w:r>
+      <w:r>
+        <w:t xml:space="preserve">may fit best for the user. The application will produce a foundation of a room plan which can be taken further after contacting professionals for finalising. </w:t>
       </w:r>
     </w:p>
     <w:p/>
@@ -1137,6 +1155,7 @@
   <w:style w:type="character" w:default="1" w:styleId="DefaultParagraphFont">
     <w:name w:val="Default Paragraph Font"/>
     <w:uiPriority w:val="1"/>
+    <w:semiHidden/>
     <w:unhideWhenUsed/>
   </w:style>
   <w:style w:type="table" w:default="1" w:styleId="TableNormal">

</xml_diff>